<commit_message>
Update Class 13 materials.
</commit_message>
<xml_diff>
--- a/slides13w.docx
+++ b/slides13w.docx
@@ -38,7 +38,7 @@
         <w:t xml:space="preserve">2025-02-25</w:t>
       </w:r>
     </w:p>
-    <w:bookmarkStart w:id="21" w:name="todays-agenda"/>
+    <w:bookmarkStart w:id="20" w:name="todays-agenda"/>
     <w:p>
       <w:pPr>
         <w:pStyle w:val="Heading2"/>
@@ -131,10 +131,11 @@
         <w:t xml:space="preserve">The March of Science</w:t>
       </w:r>
     </w:p>
-    <w:bookmarkStart w:id="20" w:name="todays-r-setup"/>
-    <w:p>
-      <w:pPr>
-        <w:pStyle w:val="Heading3"/>
+    <w:bookmarkEnd w:id="20"/>
+    <w:bookmarkStart w:id="21" w:name="todays-r-setup"/>
+    <w:p>
+      <w:pPr>
+        <w:pStyle w:val="Heading2"/>
       </w:pPr>
       <w:r>
         <w:t xml:space="preserve">Today’s R Setup</w:t>
@@ -223,7 +224,6 @@
         <w:t xml:space="preserve">(pwr)</w:t>
       </w:r>
     </w:p>
-    <w:bookmarkEnd w:id="20"/>
     <w:bookmarkEnd w:id="21"/>
     <w:bookmarkStart w:id="22" w:name="how-big-a-sample-size-do-i-need"/>
     <w:p>
@@ -3968,7 +3968,7 @@
         </w:numPr>
       </w:pPr>
       <w:r>
-        <w:t xml:space="preserve">we estimate that non-sharers have probability .18 of positive tests,</w:t>
+        <w:t xml:space="preserve">we estimate that groupA has probability .18 of our outcome,</w:t>
       </w:r>
     </w:p>
     <w:p>
@@ -3980,7 +3980,7 @@
         </w:numPr>
       </w:pPr>
       <w:r>
-        <w:t xml:space="preserve">and we will try to detect a difference between this group and the needle sharers, who we estimate will have a probability of .24</w:t>
+        <w:t xml:space="preserve">and we will try to detect a difference between this group and groupB, who we estimate will have a probability of .24 of our outcome.</w:t>
       </w:r>
     </w:p>
     <w:p>
@@ -4956,7 +4956,7 @@
         <w:pStyle w:val="FirstParagraph"/>
       </w:pPr>
       <w:r>
-        <w:t xml:space="preserve">How much power would we have to detect the distinction between p1 = .18 and p2 = .24 with a 90% confidence level (two-sided) with 800 subjects in group 1 and 400 in group 2?</w:t>
+        <w:t xml:space="preserve">How much power would we have to detect the distinction between p1 = .18 and p2 = .24 with a 90% confidence level (two-sided) with 800 subjects in groupA and 400 in groupB?</w:t>
       </w:r>
     </w:p>
     <w:p>
@@ -5239,7 +5239,7 @@
         <w:pStyle w:val="FirstParagraph"/>
       </w:pPr>
       <w:r>
-        <w:t xml:space="preserve">How does this compare to the results with a balanced design using 1200 drug users in total, i.e. 600 per group?</w:t>
+        <w:t xml:space="preserve">How does this compare to the results with a balanced design using 1200 subjects in total, i.e. 600 per group?</w:t>
       </w:r>
     </w:p>
     <w:p>

</xml_diff>